<commit_message>
modified Buchungsliste & und Afgabenstellung
</commit_message>
<xml_diff>
--- a/Buchungsliste_Nat20-Store.docx
+++ b/Buchungsliste_Nat20-Store.docx
@@ -401,7 +401,7 @@
           </w:tcPr>
           <w:p>
             <w:r>
-              <w:t>2155,97</w:t>
+              <w:t>1833,31</w:t>
             </w:r>
           </w:p>
         </w:tc>
@@ -411,7 +411,7 @@
           </w:tcPr>
           <w:p>
             <w:r>
-              <w:t>2155,97</w:t>
+              <w:t>2199,97</w:t>
             </w:r>
           </w:p>
         </w:tc>
@@ -462,19 +462,27 @@
           <w:tcPr>
             <w:tcW w:w="1480" w:type="dxa"/>
           </w:tcPr>
-          <w:p/>
-        </w:tc>
-        <w:tc>
-          <w:tcPr>
-            <w:tcW w:w="1483" w:type="dxa"/>
-          </w:tcPr>
-          <w:p/>
-        </w:tc>
-        <w:tc>
-          <w:tcPr>
-            <w:tcW w:w="1480" w:type="dxa"/>
-          </w:tcPr>
-          <w:p/>
+          <w:p>
+            <w:r>
+              <w:t>2500</w:t>
+            </w:r>
+          </w:p>
+        </w:tc>
+        <w:tc>
+          <w:tcPr>
+            <w:tcW w:w="1483" w:type="dxa"/>
+          </w:tcPr>
+          <w:p/>
+        </w:tc>
+        <w:tc>
+          <w:tcPr>
+            <w:tcW w:w="1480" w:type="dxa"/>
+          </w:tcPr>
+          <w:p>
+            <w:r>
+              <w:t>366,66</w:t>
+            </w:r>
+          </w:p>
         </w:tc>
         <w:tc>
           <w:tcPr>
@@ -504,19 +512,31 @@
           <w:tcPr>
             <w:tcW w:w="562" w:type="dxa"/>
           </w:tcPr>
-          <w:p/>
-        </w:tc>
-        <w:tc>
-          <w:tcPr>
-            <w:tcW w:w="851" w:type="dxa"/>
-          </w:tcPr>
-          <w:p/>
-        </w:tc>
-        <w:tc>
-          <w:tcPr>
-            <w:tcW w:w="990" w:type="dxa"/>
-          </w:tcPr>
-          <w:p/>
+          <w:p>
+            <w:r>
+              <w:t>002</w:t>
+            </w:r>
+          </w:p>
+        </w:tc>
+        <w:tc>
+          <w:tcPr>
+            <w:tcW w:w="851" w:type="dxa"/>
+          </w:tcPr>
+          <w:p>
+            <w:r>
+              <w:t>02.03.2023</w:t>
+            </w:r>
+          </w:p>
+        </w:tc>
+        <w:tc>
+          <w:tcPr>
+            <w:tcW w:w="990" w:type="dxa"/>
+          </w:tcPr>
+          <w:p>
+            <w:r>
+              <w:t>ER2</w:t>
+            </w:r>
+          </w:p>
         </w:tc>
         <w:tc>
           <w:tcPr>
@@ -3285,27 +3305,6 @@
 </file>
 
 <file path=customXml/item1.xml><?xml version="1.0" encoding="utf-8"?>
-<p:properties xmlns:p="http://schemas.microsoft.com/office/2006/metadata/properties" xmlns:xsi="http://www.w3.org/2001/XMLSchema-instance" xmlns:pc="http://schemas.microsoft.com/office/infopath/2007/PartnerControls">
-  <documentManagement>
-    <TaxCatchAll xmlns="3c3a70ba-d2cb-48c4-b8a2-14d0bdd0f3e7" xsi:nil="true"/>
-    <lcf76f155ced4ddcb4097134ff3c332f xmlns="f194153a-c8d3-47d3-a7bf-74faa1910476">
-      <Terms xmlns="http://schemas.microsoft.com/office/infopath/2007/PartnerControls"/>
-    </lcf76f155ced4ddcb4097134ff3c332f>
-    <Datum_x002f_Uhrzeit xmlns="f194153a-c8d3-47d3-a7bf-74faa1910476" xsi:nil="true"/>
-  </documentManagement>
-</p:properties>
-</file>
-
-<file path=customXml/item2.xml><?xml version="1.0" encoding="utf-8"?>
-<?mso-contentType ?>
-<FormTemplates xmlns="http://schemas.microsoft.com/sharepoint/v3/contenttype/forms">
-  <Display>DocumentLibraryForm</Display>
-  <Edit>DocumentLibraryForm</Edit>
-  <New>DocumentLibraryForm</New>
-</FormTemplates>
-</file>
-
-<file path=customXml/item3.xml><?xml version="1.0" encoding="utf-8"?>
 <ct:contentTypeSchema xmlns:ct="http://schemas.microsoft.com/office/2006/metadata/contentType" xmlns:ma="http://schemas.microsoft.com/office/2006/metadata/properties/metaAttributes" ct:_="" ma:_="" ma:contentTypeName="Dokument" ma:contentTypeID="0x010100ADD24B2440BD9F4A88B01D9BE9F20DA0" ma:contentTypeVersion="12" ma:contentTypeDescription="Ein neues Dokument erstellen." ma:contentTypeScope="" ma:versionID="0d93c878688c35b79de207be2dd11156">
   <xsd:schema xmlns:xsd="http://www.w3.org/2001/XMLSchema" xmlns:xs="http://www.w3.org/2001/XMLSchema" xmlns:p="http://schemas.microsoft.com/office/2006/metadata/properties" xmlns:ns2="f194153a-c8d3-47d3-a7bf-74faa1910476" xmlns:ns3="3c3a70ba-d2cb-48c4-b8a2-14d0bdd0f3e7" targetNamespace="http://schemas.microsoft.com/office/2006/metadata/properties" ma:root="true" ma:fieldsID="abff0b1b74b55f9f04f341c0a269be86" ns2:_="" ns3:_="">
     <xsd:import namespace="f194153a-c8d3-47d3-a7bf-74faa1910476"/>
@@ -3522,26 +3521,28 @@
 </ct:contentTypeSchema>
 </file>
 
-<file path=customXml/itemProps1.xml><?xml version="1.0" encoding="utf-8"?>
-<ds:datastoreItem xmlns:ds="http://schemas.openxmlformats.org/officeDocument/2006/customXml" ds:itemID="{F548BC80-4312-45AD-B9B5-BAED44AC68EF}">
-  <ds:schemaRefs>
-    <ds:schemaRef ds:uri="http://schemas.microsoft.com/office/2006/metadata/properties"/>
-    <ds:schemaRef ds:uri="http://schemas.microsoft.com/office/infopath/2007/PartnerControls"/>
-    <ds:schemaRef ds:uri="3c3a70ba-d2cb-48c4-b8a2-14d0bdd0f3e7"/>
-    <ds:schemaRef ds:uri="f194153a-c8d3-47d3-a7bf-74faa1910476"/>
-  </ds:schemaRefs>
-</ds:datastoreItem>
+<file path=customXml/item2.xml><?xml version="1.0" encoding="utf-8"?>
+<?mso-contentType ?>
+<FormTemplates xmlns="http://schemas.microsoft.com/sharepoint/v3/contenttype/forms">
+  <Display>DocumentLibraryForm</Display>
+  <Edit>DocumentLibraryForm</Edit>
+  <New>DocumentLibraryForm</New>
+</FormTemplates>
 </file>
 
-<file path=customXml/itemProps2.xml><?xml version="1.0" encoding="utf-8"?>
-<ds:datastoreItem xmlns:ds="http://schemas.openxmlformats.org/officeDocument/2006/customXml" ds:itemID="{DA064444-4CAD-41B1-81BA-93BDCFAC6C34}">
-  <ds:schemaRefs>
-    <ds:schemaRef ds:uri="http://schemas.microsoft.com/sharepoint/v3/contenttype/forms"/>
-  </ds:schemaRefs>
-</ds:datastoreItem>
+<file path=customXml/item3.xml><?xml version="1.0" encoding="utf-8"?>
+<p:properties xmlns:p="http://schemas.microsoft.com/office/2006/metadata/properties" xmlns:xsi="http://www.w3.org/2001/XMLSchema-instance" xmlns:pc="http://schemas.microsoft.com/office/infopath/2007/PartnerControls">
+  <documentManagement>
+    <TaxCatchAll xmlns="3c3a70ba-d2cb-48c4-b8a2-14d0bdd0f3e7" xsi:nil="true"/>
+    <lcf76f155ced4ddcb4097134ff3c332f xmlns="f194153a-c8d3-47d3-a7bf-74faa1910476">
+      <Terms xmlns="http://schemas.microsoft.com/office/infopath/2007/PartnerControls"/>
+    </lcf76f155ced4ddcb4097134ff3c332f>
+    <Datum_x002f_Uhrzeit xmlns="f194153a-c8d3-47d3-a7bf-74faa1910476" xsi:nil="true"/>
+  </documentManagement>
+</p:properties>
 </file>
 
-<file path=customXml/itemProps3.xml><?xml version="1.0" encoding="utf-8"?>
+<file path=customXml/itemProps1.xml><?xml version="1.0" encoding="utf-8"?>
 <ds:datastoreItem xmlns:ds="http://schemas.openxmlformats.org/officeDocument/2006/customXml" ds:itemID="{0245FC5D-F25C-4743-AC43-69DA1C8C16FA}">
   <ds:schemaRefs>
     <ds:schemaRef ds:uri="http://schemas.microsoft.com/office/2006/metadata/contentType"/>
@@ -3558,4 +3559,23 @@
     <ds:schemaRef ds:uri="http://schemas.microsoft.com/internal/obd"/>
   </ds:schemaRefs>
 </ds:datastoreItem>
+</file>
+
+<file path=customXml/itemProps2.xml><?xml version="1.0" encoding="utf-8"?>
+<ds:datastoreItem xmlns:ds="http://schemas.openxmlformats.org/officeDocument/2006/customXml" ds:itemID="{DA064444-4CAD-41B1-81BA-93BDCFAC6C34}">
+  <ds:schemaRefs>
+    <ds:schemaRef ds:uri="http://schemas.microsoft.com/sharepoint/v3/contenttype/forms"/>
+  </ds:schemaRefs>
+</ds:datastoreItem>
+</file>
+
+<file path=customXml/itemProps3.xml><?xml version="1.0" encoding="utf-8"?>
+<ds:datastoreItem xmlns:ds="http://schemas.openxmlformats.org/officeDocument/2006/customXml" ds:itemID="{F548BC80-4312-45AD-B9B5-BAED44AC68EF}">
+  <ds:schemaRefs>
+    <ds:schemaRef ds:uri="http://schemas.microsoft.com/office/2006/metadata/properties"/>
+    <ds:schemaRef ds:uri="http://schemas.microsoft.com/office/infopath/2007/PartnerControls"/>
+    <ds:schemaRef ds:uri="3c3a70ba-d2cb-48c4-b8a2-14d0bdd0f3e7"/>
+    <ds:schemaRef ds:uri="f194153a-c8d3-47d3-a7bf-74faa1910476"/>
+  </ds:schemaRefs>
+</ds:datastoreItem>
 </file>
</xml_diff>